<commit_message>
Updated 513 project .docx file
</commit_message>
<xml_diff>
--- a/513 Project Checkin_Brooks.Kuan.Zawada.docx
+++ b/513 Project Checkin_Brooks.Kuan.Zawada.docx
@@ -664,6 +664,436 @@
           <w:sz w:val="24"/>
           <w:szCs w:val="24"/>
         </w:rPr>
+        <w:t>Website Document with Streaming Data:</w:t>
+      </w:r>
+    </w:p>
+    <w:p>
+      <w:pPr>
+        <w:pStyle w:val="NoSpacing"/>
+      </w:pPr>
+    </w:p>
+    <w:p>
+      <w:pPr>
+        <w:pStyle w:val="NoSpacing"/>
+      </w:pPr>
+      <w:r>
+        <w:t>513checkinanddemo_</w:t>
+      </w:r>
+      <w:proofErr w:type="gramStart"/>
+      <w:r>
+        <w:t>brooks.kuan</w:t>
+      </w:r>
+      <w:proofErr w:type="gramEnd"/>
+      <w:r>
+        <w:t>.zawada</w:t>
+      </w:r>
+    </w:p>
+    <w:p>
+      <w:pPr>
+        <w:pStyle w:val="NoSpacing"/>
+      </w:pPr>
+      <w:r>
+        <w:t>|_bin</w:t>
+      </w:r>
+    </w:p>
+    <w:p>
+      <w:pPr>
+        <w:pStyle w:val="NoSpacing"/>
+      </w:pPr>
+      <w:r>
+        <w:t>|_models</w:t>
+      </w:r>
+    </w:p>
+    <w:p>
+      <w:pPr>
+        <w:pStyle w:val="NoSpacing"/>
+      </w:pPr>
+      <w:r>
+        <w:t>|_</w:t>
+      </w:r>
+      <w:proofErr w:type="spellStart"/>
+      <w:r>
+        <w:t>node_modules</w:t>
+      </w:r>
+      <w:proofErr w:type="spellEnd"/>
+    </w:p>
+    <w:p>
+      <w:pPr>
+        <w:pStyle w:val="NoSpacing"/>
+        <w:rPr>
+          <w:b/>
+        </w:rPr>
+      </w:pPr>
+      <w:r>
+        <w:rPr>
+          <w:b/>
+        </w:rPr>
+        <w:t>|_public</w:t>
+      </w:r>
+    </w:p>
+    <w:p>
+      <w:pPr>
+        <w:pStyle w:val="NoSpacing"/>
+      </w:pPr>
+      <w:r>
+        <w:t xml:space="preserve">    |_res</w:t>
+      </w:r>
+    </w:p>
+    <w:p>
+      <w:pPr>
+        <w:pStyle w:val="NoSpacing"/>
+      </w:pPr>
+      <w:r>
+        <w:t xml:space="preserve">    |_</w:t>
+      </w:r>
+      <w:r>
+        <w:t>stylesheets</w:t>
+      </w:r>
+    </w:p>
+    <w:p>
+      <w:pPr>
+        <w:pStyle w:val="NoSpacing"/>
+      </w:pPr>
+      <w:r>
+        <w:t xml:space="preserve">    |_</w:t>
+      </w:r>
+      <w:r>
+        <w:t>about.html</w:t>
+      </w:r>
+    </w:p>
+    <w:p>
+      <w:pPr>
+        <w:pStyle w:val="NoSpacing"/>
+      </w:pPr>
+      <w:r>
+        <w:t xml:space="preserve">    |_</w:t>
+      </w:r>
+      <w:r>
+        <w:t>contact.html</w:t>
+      </w:r>
+    </w:p>
+    <w:p>
+      <w:pPr>
+        <w:pStyle w:val="NoSpacing"/>
+      </w:pPr>
+      <w:r>
+        <w:t xml:space="preserve">    |_</w:t>
+      </w:r>
+      <w:r>
+        <w:t>index.html</w:t>
+      </w:r>
+    </w:p>
+    <w:p>
+      <w:pPr>
+        <w:pStyle w:val="NoSpacing"/>
+      </w:pPr>
+      <w:r>
+        <w:t xml:space="preserve">    |_</w:t>
+      </w:r>
+      <w:r>
+        <w:t>login.html</w:t>
+      </w:r>
+    </w:p>
+    <w:p>
+      <w:pPr>
+        <w:pStyle w:val="NoSpacing"/>
+        <w:rPr>
+          <w:b/>
+        </w:rPr>
+      </w:pPr>
+      <w:r>
+        <w:rPr>
+          <w:b/>
+        </w:rPr>
+        <w:t xml:space="preserve">    |_</w:t>
+      </w:r>
+      <w:r>
+        <w:rPr>
+          <w:b/>
+        </w:rPr>
+        <w:t>mapscript.js</w:t>
+      </w:r>
+    </w:p>
+    <w:p>
+      <w:pPr>
+        <w:pStyle w:val="NoSpacing"/>
+        <w:rPr>
+          <w:b/>
+        </w:rPr>
+      </w:pPr>
+      <w:r>
+        <w:rPr>
+          <w:b/>
+        </w:rPr>
+        <w:t xml:space="preserve">    |_</w:t>
+      </w:r>
+      <w:r>
+        <w:rPr>
+          <w:b/>
+        </w:rPr>
+        <w:t>postdata.js</w:t>
+      </w:r>
+    </w:p>
+    <w:p>
+      <w:pPr>
+        <w:pStyle w:val="NoSpacing"/>
+      </w:pPr>
+      <w:r>
+        <w:t xml:space="preserve">    |_</w:t>
+      </w:r>
+      <w:r>
+        <w:t>products.html</w:t>
+      </w:r>
+    </w:p>
+    <w:p>
+      <w:pPr>
+        <w:pStyle w:val="NoSpacing"/>
+      </w:pPr>
+      <w:r>
+        <w:t xml:space="preserve">    |_</w:t>
+      </w:r>
+      <w:r>
+        <w:t>script.js</w:t>
+      </w:r>
+    </w:p>
+    <w:p>
+      <w:pPr>
+        <w:pStyle w:val="NoSpacing"/>
+        <w:rPr>
+          <w:b/>
+        </w:rPr>
+      </w:pPr>
+      <w:r>
+        <w:rPr>
+          <w:b/>
+        </w:rPr>
+        <w:t xml:space="preserve">    |_</w:t>
+      </w:r>
+      <w:r>
+        <w:rPr>
+          <w:b/>
+        </w:rPr>
+        <w:t>style.css</w:t>
+      </w:r>
+    </w:p>
+    <w:p>
+      <w:pPr>
+        <w:pStyle w:val="NoSpacing"/>
+        <w:rPr>
+          <w:b/>
+        </w:rPr>
+      </w:pPr>
+      <w:r>
+        <w:rPr>
+          <w:b/>
+        </w:rPr>
+        <w:t xml:space="preserve">    |_</w:t>
+      </w:r>
+      <w:r>
+        <w:rPr>
+          <w:b/>
+        </w:rPr>
+        <w:t>sunsmart.html</w:t>
+      </w:r>
+    </w:p>
+    <w:p>
+      <w:pPr>
+        <w:pStyle w:val="NoSpacing"/>
+        <w:rPr>
+          <w:b/>
+        </w:rPr>
+      </w:pPr>
+      <w:r>
+        <w:rPr>
+          <w:b/>
+        </w:rPr>
+        <w:t xml:space="preserve">    |_</w:t>
+      </w:r>
+      <w:r>
+        <w:rPr>
+          <w:b/>
+        </w:rPr>
+        <w:t>uvchart.js</w:t>
+      </w:r>
+    </w:p>
+    <w:p>
+      <w:pPr>
+        <w:pStyle w:val="NoSpacing"/>
+      </w:pPr>
+      <w:r>
+        <w:t>|_routes</w:t>
+      </w:r>
+    </w:p>
+    <w:p>
+      <w:pPr>
+        <w:pStyle w:val="NoSpacing"/>
+      </w:pPr>
+      <w:r>
+        <w:t>|_views</w:t>
+      </w:r>
+    </w:p>
+    <w:p>
+      <w:pPr>
+        <w:pStyle w:val="NoSpacing"/>
+      </w:pPr>
+      <w:r>
+        <w:t>|_513 Project Checkin_Brooks.Kuan.Zawada.docx</w:t>
+      </w:r>
+    </w:p>
+    <w:p>
+      <w:pPr>
+        <w:pStyle w:val="NoSpacing"/>
+      </w:pPr>
+      <w:r>
+        <w:t>|_app.js</w:t>
+      </w:r>
+    </w:p>
+    <w:p>
+      <w:pPr>
+        <w:pStyle w:val="NoSpacing"/>
+      </w:pPr>
+      <w:r>
+        <w:t>|_db.js</w:t>
+      </w:r>
+    </w:p>
+    <w:p>
+      <w:pPr>
+        <w:pStyle w:val="NoSpacing"/>
+      </w:pPr>
+      <w:r>
+        <w:t>|_</w:t>
+      </w:r>
+      <w:proofErr w:type="spellStart"/>
+      <w:proofErr w:type="gramStart"/>
+      <w:r>
+        <w:t>package.json</w:t>
+      </w:r>
+      <w:proofErr w:type="spellEnd"/>
+      <w:proofErr w:type="gramEnd"/>
+    </w:p>
+    <w:p>
+      <w:pPr>
+        <w:pStyle w:val="NoSpacing"/>
+      </w:pPr>
+      <w:r>
+        <w:t>|_README.md</w:t>
+      </w:r>
+    </w:p>
+    <w:p>
+      <w:pPr>
+        <w:shd w:val="clear" w:color="auto" w:fill="FFFFFF"/>
+        <w:spacing w:after="0" w:line="240" w:lineRule="auto"/>
+        <w:rPr>
+          <w:rFonts w:ascii="Arial" w:eastAsia="Times New Roman" w:hAnsi="Arial" w:cs="Arial"/>
+          <w:b/>
+          <w:sz w:val="24"/>
+          <w:szCs w:val="24"/>
+        </w:rPr>
+      </w:pPr>
+    </w:p>
+    <w:p>
+      <w:pPr>
+        <w:shd w:val="clear" w:color="auto" w:fill="FFFFFF"/>
+        <w:spacing w:after="0" w:line="240" w:lineRule="auto"/>
+        <w:rPr>
+          <w:rFonts w:ascii="Arial" w:eastAsia="Times New Roman" w:hAnsi="Arial" w:cs="Arial"/>
+          <w:sz w:val="24"/>
+          <w:szCs w:val="24"/>
+        </w:rPr>
+      </w:pPr>
+      <w:r>
+        <w:rPr>
+          <w:rFonts w:ascii="Arial" w:eastAsia="Times New Roman" w:hAnsi="Arial" w:cs="Arial"/>
+          <w:sz w:val="24"/>
+          <w:szCs w:val="24"/>
+        </w:rPr>
+        <w:t xml:space="preserve">To access the streaming webpage, use the “sunsmart.html” page found in the directory path </w:t>
+      </w:r>
+      <w:r>
+        <w:rPr>
+          <w:rFonts w:ascii="Arial" w:eastAsia="Times New Roman" w:hAnsi="Arial" w:cs="Arial"/>
+          <w:sz w:val="24"/>
+          <w:szCs w:val="24"/>
+        </w:rPr>
+        <w:t xml:space="preserve">of the main folder, “513checkinanddemo_brooks.kuan.zawada”, </w:t>
+      </w:r>
+      <w:bookmarkStart w:id="0" w:name="_GoBack"/>
+      <w:bookmarkEnd w:id="0"/>
+      <w:r>
+        <w:rPr>
+          <w:rFonts w:ascii="Arial" w:eastAsia="Times New Roman" w:hAnsi="Arial" w:cs="Arial"/>
+          <w:sz w:val="24"/>
+          <w:szCs w:val="24"/>
+        </w:rPr>
+        <w:t>outlined above. From this page, the bolded files in .</w:t>
+      </w:r>
+      <w:proofErr w:type="spellStart"/>
+      <w:r>
+        <w:rPr>
+          <w:rFonts w:ascii="Arial" w:eastAsia="Times New Roman" w:hAnsi="Arial" w:cs="Arial"/>
+          <w:sz w:val="24"/>
+          <w:szCs w:val="24"/>
+        </w:rPr>
+        <w:t>css</w:t>
+      </w:r>
+      <w:proofErr w:type="spellEnd"/>
+      <w:r>
+        <w:rPr>
+          <w:rFonts w:ascii="Arial" w:eastAsia="Times New Roman" w:hAnsi="Arial" w:cs="Arial"/>
+          <w:sz w:val="24"/>
+          <w:szCs w:val="24"/>
+        </w:rPr>
+        <w:t xml:space="preserve"> and .</w:t>
+      </w:r>
+      <w:proofErr w:type="spellStart"/>
+      <w:r>
+        <w:rPr>
+          <w:rFonts w:ascii="Arial" w:eastAsia="Times New Roman" w:hAnsi="Arial" w:cs="Arial"/>
+          <w:sz w:val="24"/>
+          <w:szCs w:val="24"/>
+        </w:rPr>
+        <w:t>js</w:t>
+      </w:r>
+      <w:proofErr w:type="spellEnd"/>
+      <w:r>
+        <w:rPr>
+          <w:rFonts w:ascii="Arial" w:eastAsia="Times New Roman" w:hAnsi="Arial" w:cs="Arial"/>
+          <w:sz w:val="24"/>
+          <w:szCs w:val="24"/>
+        </w:rPr>
+        <w:t xml:space="preserve"> are sourced and used for visualization and functionality as shown in the video (link below).</w:t>
+      </w:r>
+    </w:p>
+    <w:p>
+      <w:pPr>
+        <w:shd w:val="clear" w:color="auto" w:fill="FFFFFF"/>
+        <w:spacing w:after="0" w:line="240" w:lineRule="auto"/>
+        <w:rPr>
+          <w:rFonts w:ascii="Arial" w:eastAsia="Times New Roman" w:hAnsi="Arial" w:cs="Arial"/>
+          <w:b/>
+          <w:sz w:val="24"/>
+          <w:szCs w:val="24"/>
+        </w:rPr>
+      </w:pPr>
+    </w:p>
+    <w:p>
+      <w:pPr>
+        <w:shd w:val="clear" w:color="auto" w:fill="FFFFFF"/>
+        <w:spacing w:after="0" w:line="240" w:lineRule="auto"/>
+        <w:rPr>
+          <w:rFonts w:ascii="Arial" w:eastAsia="Times New Roman" w:hAnsi="Arial" w:cs="Arial"/>
+          <w:b/>
+          <w:sz w:val="24"/>
+          <w:szCs w:val="24"/>
+        </w:rPr>
+      </w:pPr>
+      <w:r>
+        <w:rPr>
+          <w:rFonts w:ascii="Arial" w:eastAsia="Times New Roman" w:hAnsi="Arial" w:cs="Arial"/>
+          <w:b/>
+          <w:sz w:val="24"/>
+          <w:szCs w:val="24"/>
+        </w:rPr>
         <w:t xml:space="preserve">Video Demonstration (Playlist Link): </w:t>
       </w:r>
       <w:hyperlink r:id="rId5" w:history="1">
@@ -758,8 +1188,6 @@
         </w:rPr>
         <w:t>, i.e. POST,</w:t>
       </w:r>
-      <w:bookmarkStart w:id="0" w:name="_GoBack"/>
-      <w:bookmarkEnd w:id="0"/>
       <w:r>
         <w:rPr>
           <w:rFonts w:ascii="Arial" w:eastAsia="Times New Roman" w:hAnsi="Arial" w:cs="Arial"/>
@@ -786,6 +1214,7 @@
           <w:sz w:val="24"/>
           <w:szCs w:val="24"/>
         </w:rPr>
+        <w:lastRenderedPageBreak/>
         <w:drawing>
           <wp:inline distT="0" distB="0" distL="0" distR="0">
             <wp:extent cx="5937885" cy="2339340"/>
@@ -1004,7 +1433,6 @@
           <w:sz w:val="24"/>
           <w:szCs w:val="24"/>
         </w:rPr>
-        <w:lastRenderedPageBreak/>
         <w:drawing>
           <wp:inline distT="0" distB="0" distL="0" distR="0">
             <wp:extent cx="5937885" cy="2303780"/>
@@ -1082,6 +1510,7 @@
           <w:sz w:val="24"/>
           <w:szCs w:val="24"/>
         </w:rPr>
+        <w:lastRenderedPageBreak/>
         <w:t>A DELETE request will delete specific IDs and data with a valid user email and device ID.</w:t>
       </w:r>
     </w:p>
@@ -1274,7 +1703,6 @@
           <w:sz w:val="24"/>
           <w:szCs w:val="24"/>
         </w:rPr>
-        <w:lastRenderedPageBreak/>
         <w:drawing>
           <wp:inline distT="0" distB="0" distL="0" distR="0" wp14:anchorId="4FF17214" wp14:editId="7CB23A1C">
             <wp:extent cx="5937885" cy="2755265"/>
@@ -1783,6 +2211,15 @@
       <w:shd w:val="clear" w:color="auto" w:fill="E6E6E6"/>
     </w:rPr>
   </w:style>
+  <w:style w:type="paragraph" w:styleId="NoSpacing">
+    <w:name w:val="No Spacing"/>
+    <w:uiPriority w:val="1"/>
+    <w:qFormat/>
+    <w:rsid w:val="00896185"/>
+    <w:pPr>
+      <w:spacing w:after="0" w:line="240" w:lineRule="auto"/>
+    </w:pPr>
+  </w:style>
 </w:styles>
 </file>
 

</xml_diff>